<commit_message>
update query cho man hinh sinh vien
</commit_message>
<xml_diff>
--- a/Demo 2 màn hình quan trọng.docx
+++ b/Demo 2 màn hình quan trọng.docx
@@ -4,6 +4,7 @@
   <w:body>
     <w:p>
       <w:pPr>
+        <w:jc w:val="both"/>
         <w:rPr>
           <w:b/>
           <w:bCs/>
@@ -24,6 +25,9 @@
       </w:r>
     </w:p>
     <w:p>
+      <w:pPr>
+        <w:jc w:val="both"/>
+      </w:pPr>
       <w:r>
         <w:t xml:space="preserve">Khi sinh viên đăng </w:t>
       </w:r>
@@ -184,10 +188,7 @@
         <w:t xml:space="preserve"> </w:t>
       </w:r>
       <w:r>
-        <w:t>FPT University Academic Portal</w:t>
-      </w:r>
-      <w:r>
-        <w:t xml:space="preserve"> để xem các </w:t>
+        <w:t xml:space="preserve">FPT University Academic Portal để xem các </w:t>
       </w:r>
       <w:proofErr w:type="spellStart"/>
       <w:r>
@@ -271,6 +272,9 @@
       </w:r>
     </w:p>
     <w:p>
+      <w:pPr>
+        <w:jc w:val="both"/>
+      </w:pPr>
       <w:r>
         <w:t xml:space="preserve">Sau </w:t>
       </w:r>
@@ -539,6 +543,9 @@
       </w:r>
     </w:p>
     <w:p>
+      <w:pPr>
+        <w:jc w:val="both"/>
+      </w:pPr>
       <w:r>
         <w:rPr>
           <w:noProof/>
@@ -694,7 +701,7 @@
           </mc:Choice>
           <mc:Fallback>
             <w:pict>
-              <v:roundrect w14:anchorId="06060A84" id="Rectangle: Rounded Corners 13" o:spid="_x0000_s1026" style="position:absolute;margin-left:254.4pt;margin-top:147.3pt;width:134.4pt;height:76.2pt;z-index:251668480;visibility:visible;mso-wrap-style:square;mso-height-percent:0;mso-wrap-distance-left:9pt;mso-wrap-distance-top:0;mso-wrap-distance-right:9pt;mso-wrap-distance-bottom:0;mso-position-horizontal:absolute;mso-position-horizontal-relative:text;mso-position-vertical:absolute;mso-position-vertical-relative:text;mso-height-percent:0;mso-height-relative:margin;v-text-anchor:middle" arcsize="10923f" o:gfxdata="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" fillcolor="#4472c4 [3204]" strokecolor="#1f3763 [1604]" strokeweight="1pt">
+              <v:roundrect w14:anchorId="06060A84" id="Rectangle: Rounded Corners 13" o:spid="_x0000_s1026" style="position:absolute;left:0;text-align:left;margin-left:254.4pt;margin-top:147.3pt;width:134.4pt;height:76.2pt;z-index:251668480;visibility:visible;mso-wrap-style:square;mso-height-percent:0;mso-wrap-distance-left:9pt;mso-wrap-distance-top:0;mso-wrap-distance-right:9pt;mso-wrap-distance-bottom:0;mso-position-horizontal:absolute;mso-position-horizontal-relative:text;mso-position-vertical:absolute;mso-position-vertical-relative:text;mso-height-percent:0;mso-height-relative:margin;v-text-anchor:middle" arcsize="10923f" o:gfxdata="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" fillcolor="#4472c4 [3204]" strokecolor="#1f3763 [1604]" strokeweight="1pt">
                 <v:stroke joinstyle="miter"/>
                 <v:textbox>
                   <w:txbxContent>
@@ -1010,6 +1017,9 @@
       </w:r>
     </w:p>
     <w:p>
+      <w:pPr>
+        <w:jc w:val="both"/>
+      </w:pPr>
       <w:r>
         <w:rPr>
           <w:noProof/>
@@ -1181,7 +1191,7 @@
           </mc:Choice>
           <mc:Fallback>
             <w:pict>
-              <v:roundrect w14:anchorId="38521118" id="Rectangle: Rounded Corners 11" o:spid="_x0000_s1027" style="position:absolute;margin-left:369.6pt;margin-top:37.8pt;width:87.6pt;height:56.4pt;z-index:251665408;visibility:visible;mso-wrap-style:square;mso-height-percent:0;mso-wrap-distance-left:9pt;mso-wrap-distance-top:0;mso-wrap-distance-right:9pt;mso-wrap-distance-bottom:0;mso-position-horizontal:absolute;mso-position-horizontal-relative:text;mso-position-vertical:absolute;mso-position-vertical-relative:text;mso-height-percent:0;mso-height-relative:margin;v-text-anchor:middle" arcsize="10923f" o:gfxdata="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" fillcolor="#4472c4 [3204]" strokecolor="#1f3763 [1604]" strokeweight="1pt">
+              <v:roundrect w14:anchorId="38521118" id="Rectangle: Rounded Corners 11" o:spid="_x0000_s1027" style="position:absolute;left:0;text-align:left;margin-left:369.6pt;margin-top:37.8pt;width:87.6pt;height:56.4pt;z-index:251665408;visibility:visible;mso-wrap-style:square;mso-height-percent:0;mso-wrap-distance-left:9pt;mso-wrap-distance-top:0;mso-wrap-distance-right:9pt;mso-wrap-distance-bottom:0;mso-position-horizontal:absolute;mso-position-horizontal-relative:text;mso-position-vertical:absolute;mso-position-vertical-relative:text;mso-height-percent:0;mso-height-relative:margin;v-text-anchor:middle" arcsize="10923f" o:gfxdata="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" fillcolor="#4472c4 [3204]" strokecolor="#1f3763 [1604]" strokeweight="1pt">
                 <v:stroke joinstyle="miter"/>
                 <v:textbox>
                   <w:txbxContent>
@@ -1554,7 +1564,7 @@
           </mc:Choice>
           <mc:Fallback>
             <w:pict>
-              <v:roundrect w14:anchorId="128F5CB6" id="Rectangle: Rounded Corners 8" o:spid="_x0000_s1028" style="position:absolute;margin-left:6.6pt;margin-top:193.2pt;width:115.8pt;height:54.6pt;z-index:251662336;visibility:visible;mso-wrap-style:square;mso-wrap-distance-left:9pt;mso-wrap-distance-top:0;mso-wrap-distance-right:9pt;mso-wrap-distance-bottom:0;mso-position-horizontal:absolute;mso-position-horizontal-relative:text;mso-position-vertical:absolute;mso-position-vertical-relative:text;v-text-anchor:middle" arcsize="10923f" o:gfxdata="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" fillcolor="#4472c4 [3204]" strokecolor="#1f3763 [1604]" strokeweight="1pt">
+              <v:roundrect w14:anchorId="128F5CB6" id="Rectangle: Rounded Corners 8" o:spid="_x0000_s1028" style="position:absolute;left:0;text-align:left;margin-left:6.6pt;margin-top:193.2pt;width:115.8pt;height:54.6pt;z-index:251662336;visibility:visible;mso-wrap-style:square;mso-wrap-distance-left:9pt;mso-wrap-distance-top:0;mso-wrap-distance-right:9pt;mso-wrap-distance-bottom:0;mso-position-horizontal:absolute;mso-position-horizontal-relative:text;mso-position-vertical:absolute;mso-position-vertical-relative:text;v-text-anchor:middle" arcsize="10923f" o:gfxdata="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" fillcolor="#4472c4 [3204]" strokecolor="#1f3763 [1604]" strokeweight="1pt">
                 <v:stroke joinstyle="miter"/>
                 <v:textbox>
                   <w:txbxContent>
@@ -1650,6 +1660,19 @@
       </w:r>
     </w:p>
     <w:p>
+      <w:pPr>
+        <w:jc w:val="both"/>
+      </w:pPr>
+    </w:p>
+    <w:p>
+      <w:pPr>
+        <w:jc w:val="both"/>
+      </w:pPr>
+    </w:p>
+    <w:p>
+      <w:pPr>
+        <w:jc w:val="both"/>
+      </w:pPr>
       <w:r>
         <w:rPr>
           <w:noProof/>
@@ -1784,7 +1807,7 @@
           </mc:Choice>
           <mc:Fallback>
             <w:pict>
-              <v:roundrect w14:anchorId="66E14C7D" id="Rectangle: Rounded Corners 19" o:spid="_x0000_s1029" style="position:absolute;margin-left:310.8pt;margin-top:16.8pt;width:77.4pt;height:119.4pt;z-index:251674624;visibility:visible;mso-wrap-style:square;mso-width-percent:0;mso-height-percent:0;mso-wrap-distance-left:9pt;mso-wrap-distance-top:0;mso-wrap-distance-right:9pt;mso-wrap-distance-bottom:0;mso-position-horizontal:absolute;mso-position-horizontal-relative:text;mso-position-vertical:absolute;mso-position-vertical-relative:text;mso-width-percent:0;mso-height-percent:0;mso-width-relative:margin;mso-height-relative:margin;v-text-anchor:middle" arcsize="10923f" o:gfxdata="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" fillcolor="#4472c4 [3204]" strokecolor="#1f3763 [1604]" strokeweight="1pt">
+              <v:roundrect w14:anchorId="66E14C7D" id="Rectangle: Rounded Corners 19" o:spid="_x0000_s1029" style="position:absolute;left:0;text-align:left;margin-left:310.8pt;margin-top:16.8pt;width:77.4pt;height:119.4pt;z-index:251674624;visibility:visible;mso-wrap-style:square;mso-width-percent:0;mso-height-percent:0;mso-wrap-distance-left:9pt;mso-wrap-distance-top:0;mso-wrap-distance-right:9pt;mso-wrap-distance-bottom:0;mso-position-horizontal:absolute;mso-position-horizontal-relative:text;mso-position-vertical:absolute;mso-position-vertical-relative:text;mso-width-percent:0;mso-height-percent:0;mso-width-relative:margin;mso-height-relative:margin;v-text-anchor:middle" arcsize="10923f" o:gfxdata="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" fillcolor="#4472c4 [3204]" strokecolor="#1f3763 [1604]" strokeweight="1pt">
                 <v:stroke joinstyle="miter"/>
                 <v:textbox>
                   <w:txbxContent>
@@ -1859,6 +1882,7 @@
     </w:p>
     <w:p>
       <w:pPr>
+        <w:jc w:val="both"/>
         <w:rPr>
           <w:b/>
           <w:bCs/>
@@ -1879,6 +1903,9 @@
       </w:r>
     </w:p>
     <w:p>
+      <w:pPr>
+        <w:jc w:val="both"/>
+      </w:pPr>
       <w:r>
         <w:rPr>
           <w:noProof/>
@@ -2095,7 +2122,7 @@
           </mc:Choice>
           <mc:Fallback>
             <w:pict>
-              <v:roundrect w14:anchorId="165A673A" id="Rectangle: Rounded Corners 22" o:spid="_x0000_s1030" style="position:absolute;margin-left:107.4pt;margin-top:3in;width:280.2pt;height:50.35pt;z-index:251679744;visibility:visible;mso-wrap-style:square;mso-width-percent:0;mso-height-percent:0;mso-wrap-distance-left:9pt;mso-wrap-distance-top:0;mso-wrap-distance-right:9pt;mso-wrap-distance-bottom:0;mso-position-horizontal:absolute;mso-position-horizontal-relative:text;mso-position-vertical:absolute;mso-position-vertical-relative:text;mso-width-percent:0;mso-height-percent:0;mso-width-relative:margin;mso-height-relative:margin;v-text-anchor:middle" arcsize="10923f" o:gfxdata="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" fillcolor="#4472c4 [3204]" strokecolor="#1f3763 [1604]" strokeweight="1pt">
+              <v:roundrect w14:anchorId="165A673A" id="Rectangle: Rounded Corners 22" o:spid="_x0000_s1030" style="position:absolute;left:0;text-align:left;margin-left:107.4pt;margin-top:3in;width:280.2pt;height:50.35pt;z-index:251679744;visibility:visible;mso-wrap-style:square;mso-width-percent:0;mso-height-percent:0;mso-wrap-distance-left:9pt;mso-wrap-distance-top:0;mso-wrap-distance-right:9pt;mso-wrap-distance-bottom:0;mso-position-horizontal:absolute;mso-position-horizontal-relative:text;mso-position-vertical:absolute;mso-position-vertical-relative:text;mso-width-percent:0;mso-height-percent:0;mso-width-relative:margin;mso-height-relative:margin;v-text-anchor:middle" arcsize="10923f" o:gfxdata="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" fillcolor="#4472c4 [3204]" strokecolor="#1f3763 [1604]" strokeweight="1pt">
                 <v:stroke joinstyle="miter"/>
                 <v:textbox>
                   <w:txbxContent>
@@ -2505,7 +2532,7 @@
           </mc:Choice>
           <mc:Fallback>
             <w:pict>
-              <v:rect w14:anchorId="5DF3D1EE" id="Rectangle 16" o:spid="_x0000_s1031" style="position:absolute;margin-left:118.7pt;margin-top:.6pt;width:107.4pt;height:60.6pt;z-index:251670528;visibility:visible;mso-wrap-style:square;mso-wrap-distance-left:9pt;mso-wrap-distance-top:0;mso-wrap-distance-right:9pt;mso-wrap-distance-bottom:0;mso-position-horizontal:absolute;mso-position-horizontal-relative:text;mso-position-vertical:absolute;mso-position-vertical-relative:text;v-text-anchor:middle" o:gfxdata="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" fillcolor="#4472c4 [3204]" strokecolor="#1f3763 [1604]" strokeweight="1pt">
+              <v:rect w14:anchorId="5DF3D1EE" id="Rectangle 16" o:spid="_x0000_s1031" style="position:absolute;left:0;text-align:left;margin-left:118.7pt;margin-top:.6pt;width:107.4pt;height:60.6pt;z-index:251670528;visibility:visible;mso-wrap-style:square;mso-wrap-distance-left:9pt;mso-wrap-distance-top:0;mso-wrap-distance-right:9pt;mso-wrap-distance-bottom:0;mso-position-horizontal:absolute;mso-position-horizontal-relative:text;mso-position-vertical:absolute;mso-position-vertical-relative:text;v-text-anchor:middle" o:gfxdata="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" fillcolor="#4472c4 [3204]" strokecolor="#1f3763 [1604]" strokeweight="1pt">
                 <v:textbox>
                   <w:txbxContent>
                     <w:p>
@@ -2759,7 +2786,11 @@
       </w:r>
     </w:p>
     <w:p>
-      <w:r>
+      <w:pPr>
+        <w:jc w:val="both"/>
+      </w:pPr>
+      <w:r>
+        <w:lastRenderedPageBreak/>
         <w:t xml:space="preserve">Mỗi </w:t>
       </w:r>
       <w:proofErr w:type="spellStart"/>
@@ -2945,11 +2976,7 @@
       </w:r>
       <w:proofErr w:type="spellEnd"/>
       <w:r>
-        <w:t xml:space="preserve"> GROUP sẽ </w:t>
-      </w:r>
-      <w:r>
-        <w:lastRenderedPageBreak/>
-        <w:t xml:space="preserve">hiện </w:t>
+        <w:t xml:space="preserve"> GROUP sẽ hiện </w:t>
       </w:r>
       <w:proofErr w:type="spellStart"/>
       <w:r>
@@ -3196,6 +3223,9 @@
       </w:r>
     </w:p>
     <w:p>
+      <w:pPr>
+        <w:jc w:val="both"/>
+      </w:pPr>
       <w:r>
         <w:t xml:space="preserve">Khi bảng list sinh viên hiện </w:t>
       </w:r>
@@ -3237,11 +3267,11 @@
       </w:r>
       <w:proofErr w:type="spellEnd"/>
       <w:r>
-        <w:t xml:space="preserve"> điểm c</w:t>
-      </w:r>
-      <w:proofErr w:type="spellStart"/>
-      <w:r>
-        <w:t>ủa</w:t>
+        <w:t xml:space="preserve"> điểm </w:t>
+      </w:r>
+      <w:proofErr w:type="spellStart"/>
+      <w:r>
+        <w:t>của</w:t>
       </w:r>
       <w:proofErr w:type="spellEnd"/>
       <w:r>

</xml_diff>